<commit_message>
Finished with docx report.
</commit_message>
<xml_diff>
--- a/doc/TP1-Threads.docx
+++ b/doc/TP1-Threads.docx
@@ -24,17 +24,8 @@
           <w:sz w:val="32"/>
           <w:szCs w:val="32"/>
         </w:rPr>
-        <w:t xml:space="preserve">Trabajo Práctico 1: </w:t>
-      </w:r>
-      <w:proofErr w:type="spellStart"/>
-      <w:r>
-        <w:rPr>
-          <w:sz w:val="32"/>
-          <w:szCs w:val="32"/>
-        </w:rPr>
-        <w:t>Threads</w:t>
-      </w:r>
-      <w:proofErr w:type="spellEnd"/>
+        <w:t>Trabajo Práctico 1: Threads</w:t>
+      </w:r>
     </w:p>
     <w:p/>
     <w:p/>
@@ -52,26 +43,16 @@
       <w:pPr>
         <w:pStyle w:val="Heading2"/>
       </w:pPr>
-      <w:proofErr w:type="spellStart"/>
-      <w:r>
-        <w:t>Benitez</w:t>
-      </w:r>
-      <w:proofErr w:type="spellEnd"/>
-      <w:r>
-        <w:t>, Mariano Miguel Guillermo</w:t>
+      <w:r>
+        <w:t>Benitez, Mariano Miguel Guillermo</w:t>
       </w:r>
     </w:p>
     <w:p>
       <w:pPr>
         <w:pStyle w:val="Heading2"/>
       </w:pPr>
-      <w:proofErr w:type="spellStart"/>
-      <w:r>
-        <w:t>Goldberg</w:t>
-      </w:r>
-      <w:proofErr w:type="spellEnd"/>
-      <w:r>
-        <w:t>, Daniel</w:t>
+      <w:r>
+        <w:t>Goldberg, Daniel</w:t>
       </w:r>
     </w:p>
     <w:p/>
@@ -119,92 +100,184 @@
         <w:t>c.</w:t>
       </w:r>
       <w:r>
-        <w:t xml:space="preserve"> Funcionalmente no aprecio diferencia alguna entre extender la clase </w:t>
-      </w:r>
-      <w:proofErr w:type="spellStart"/>
-      <w:r>
+        <w:t xml:space="preserve"> </w:t>
+      </w:r>
+      <w:r>
+        <w:tab/>
+      </w:r>
+      <w:r>
+        <w:t>Funcionalmente no se aprecia</w:t>
+      </w:r>
+      <w:r>
+        <w:t xml:space="preserve"> diferencia alguna entre extender la clase </w:t>
+      </w:r>
+      <w:r>
+        <w:rPr>
+          <w:i/>
+        </w:rPr>
         <w:t>Thread</w:t>
       </w:r>
-      <w:proofErr w:type="spellEnd"/>
-      <w:r>
-        <w:t xml:space="preserve"> e implementar la interfaz </w:t>
-      </w:r>
-      <w:proofErr w:type="spellStart"/>
-      <w:r>
+      <w:r>
+        <w:t xml:space="preserve"> e implementar la interf</w:t>
+      </w:r>
+      <w:r>
+        <w:t xml:space="preserve">az </w:t>
+      </w:r>
+      <w:r>
+        <w:rPr>
+          <w:i/>
+        </w:rPr>
         <w:t>Runnable</w:t>
       </w:r>
-      <w:proofErr w:type="spellEnd"/>
-      <w:r>
-        <w:t xml:space="preserve">. Sin embargo, en el código requiero de una entidad extra que corra el código de mi implementación de </w:t>
-      </w:r>
-      <w:proofErr w:type="spellStart"/>
-      <w:r>
+      <w:r>
+        <w:t xml:space="preserve">. Sin embargo, </w:t>
+      </w:r>
+      <w:r>
+        <w:t>se requiere</w:t>
+      </w:r>
+      <w:r>
+        <w:t xml:space="preserve"> de una entidad extra que corra el código de </w:t>
+      </w:r>
+      <w:r>
+        <w:t>la</w:t>
+      </w:r>
+      <w:r>
+        <w:t xml:space="preserve"> implementación de </w:t>
+      </w:r>
+      <w:r>
+        <w:rPr>
+          <w:i/>
+        </w:rPr>
         <w:t>Runnable</w:t>
       </w:r>
-      <w:proofErr w:type="spellEnd"/>
       <w:r>
         <w:t xml:space="preserve">. </w:t>
       </w:r>
       <w:r>
         <w:t xml:space="preserve">En mi caso, lo que hice fue crear un </w:t>
       </w:r>
-      <w:proofErr w:type="spellStart"/>
-      <w:r>
-        <w:t>Thread</w:t>
-      </w:r>
-      <w:proofErr w:type="spellEnd"/>
-      <w:r>
-        <w:t xml:space="preserve">, y le paso como parámetro en el constructor al </w:t>
-      </w:r>
-      <w:proofErr w:type="spellStart"/>
-      <w:r>
-        <w:t>Runnable</w:t>
-      </w:r>
-      <w:proofErr w:type="spellEnd"/>
+      <w:r>
+        <w:t>thread</w:t>
+      </w:r>
+      <w:r>
+        <w:t xml:space="preserve">, </w:t>
+      </w:r>
+      <w:r>
+        <w:t>al cual le</w:t>
+      </w:r>
+      <w:r>
+        <w:t xml:space="preserve"> paso como parámetro en el constructor al </w:t>
+      </w:r>
+      <w:r>
+        <w:t>runnable</w:t>
+      </w:r>
       <w:r>
         <w:t xml:space="preserve">, para que al llamar al método </w:t>
       </w:r>
-      <w:proofErr w:type="spellStart"/>
       <w:r>
         <w:rPr>
           <w:i/>
         </w:rPr>
-        <w:t>start</w:t>
-      </w:r>
-      <w:proofErr w:type="spellEnd"/>
+        <w:t>start()</w:t>
+      </w:r>
+      <w:r>
+        <w:t xml:space="preserve"> del </w:t>
+      </w:r>
+      <w:r>
+        <w:t>thread</w:t>
+      </w:r>
+      <w:r>
+        <w:t xml:space="preserve"> ejecute el método </w:t>
+      </w:r>
       <w:r>
         <w:rPr>
           <w:i/>
         </w:rPr>
-        <w:t>()</w:t>
-      </w:r>
-      <w:r>
-        <w:t xml:space="preserve"> del </w:t>
-      </w:r>
-      <w:proofErr w:type="spellStart"/>
-      <w:r>
-        <w:t>Thread</w:t>
-      </w:r>
-      <w:proofErr w:type="spellEnd"/>
-      <w:r>
-        <w:t xml:space="preserve"> ejecute el método </w:t>
-      </w:r>
-      <w:proofErr w:type="spellStart"/>
+        <w:t>run()</w:t>
+      </w:r>
+      <w:r>
+        <w:t xml:space="preserve"> en un hilo de ejecución separado.</w:t>
+      </w:r>
+    </w:p>
+    <w:p>
+      <w:pPr>
+        <w:ind w:firstLine="720"/>
+        <w:jc w:val="both"/>
+      </w:pPr>
+      <w:r>
+        <w:t xml:space="preserve">En términos del lenguaje, </w:t>
+      </w:r>
+      <w:r>
+        <w:t xml:space="preserve">si extiendo la clase </w:t>
+      </w:r>
+      <w:r>
+        <w:t>thread</w:t>
+      </w:r>
+      <w:r>
+        <w:t xml:space="preserve"> solamente para </w:t>
+      </w:r>
+      <w:r>
+        <w:t>sobrescribir</w:t>
+      </w:r>
+      <w:r>
+        <w:t xml:space="preserve"> el método </w:t>
+      </w:r>
       <w:r>
         <w:rPr>
           <w:i/>
         </w:rPr>
-        <w:t>run</w:t>
-      </w:r>
-      <w:proofErr w:type="spellEnd"/>
+        <w:t>run()</w:t>
+      </w:r>
       <w:r>
         <w:rPr>
           <w:i/>
         </w:rPr>
-        <w:t>()</w:t>
-      </w:r>
-      <w:r>
-        <w:t xml:space="preserve"> en un hilo de ejecución separado.</w:t>
+        <w:t xml:space="preserve"> </w:t>
+      </w:r>
+      <w:r>
+        <w:t>entonces probablement</w:t>
+      </w:r>
+      <w:r>
+        <w:t xml:space="preserve">e sea mejor idea implementar </w:t>
+      </w:r>
+      <w:r>
+        <w:t>runnable</w:t>
+      </w:r>
+      <w:r>
+        <w:t>. Además</w:t>
+      </w:r>
+      <w:r>
+        <w:t xml:space="preserve"> </w:t>
+      </w:r>
+      <w:r>
+        <w:t xml:space="preserve">con </w:t>
+      </w:r>
+      <w:r>
+        <w:t xml:space="preserve">dicha interfaz, </w:t>
+      </w:r>
+      <w:r>
+        <w:t xml:space="preserve">puedo correr la tarea desde distintos medios, ya sea pasando la implementación como parámetro a un </w:t>
+      </w:r>
+      <w:r>
+        <w:t>thread</w:t>
+      </w:r>
+      <w:r>
+        <w:t>, o a través</w:t>
+      </w:r>
+      <w:r>
+        <w:t xml:space="preserve"> de un </w:t>
+      </w:r>
+      <w:r>
+        <w:rPr>
+          <w:i/>
+        </w:rPr>
+        <w:t>Executor</w:t>
+      </w:r>
+      <w:r>
+        <w:t xml:space="preserve">, con lo cual </w:t>
+      </w:r>
+      <w:r>
+        <w:t>ofrece mucha más flexibilidad.</w:t>
       </w:r>
     </w:p>
     <w:p>
@@ -239,43 +312,372 @@
         <w:t xml:space="preserve"> </w:t>
       </w:r>
       <w:r>
-        <w:t xml:space="preserve">No hay un resultado esperado en estas circunstancias. Cada uno de los hilos de ejecución no se instancia en el orden en el que fueron convocados en el código Java, si no cuando la Virtual Machine lo cree apropiado. Además, por tratarse de </w:t>
-      </w:r>
-      <w:proofErr w:type="spellStart"/>
-      <w:r>
-        <w:t>threads</w:t>
-      </w:r>
-      <w:proofErr w:type="spellEnd"/>
-      <w:r>
-        <w:t>, los cuatro están</w:t>
+        <w:tab/>
+        <w:t>Si cada una de las tareas imprimiera el resultado de la variable compartida al final de su ejecución, entonces el resultado esperado sería:</w:t>
+      </w:r>
+    </w:p>
+    <w:p>
+      <w:pPr>
+        <w:jc w:val="both"/>
+      </w:pPr>
+    </w:p>
+    <w:p>
+      <w:pPr>
+        <w:jc w:val="both"/>
+      </w:pPr>
+      <w:r>
+        <w:tab/>
+        <w:t>Thread 1: 1000</w:t>
+      </w:r>
+    </w:p>
+    <w:p>
+      <w:pPr>
+        <w:ind w:firstLine="720"/>
+        <w:jc w:val="both"/>
+      </w:pPr>
+      <w:r>
+        <w:t>Thread 2: 2000</w:t>
+      </w:r>
+    </w:p>
+    <w:p>
+      <w:pPr>
+        <w:ind w:firstLine="720"/>
+        <w:jc w:val="both"/>
+      </w:pPr>
+      <w:r>
+        <w:t>Thread 3: 3000</w:t>
+      </w:r>
+    </w:p>
+    <w:p>
+      <w:pPr>
+        <w:ind w:firstLine="720"/>
+        <w:jc w:val="both"/>
+      </w:pPr>
+      <w:r>
+        <w:t>Thread 4: 4000</w:t>
+      </w:r>
+    </w:p>
+    <w:p>
+      <w:pPr>
+        <w:jc w:val="both"/>
+      </w:pPr>
+    </w:p>
+    <w:p>
+      <w:pPr>
+        <w:ind w:firstLine="720"/>
+        <w:jc w:val="both"/>
+      </w:pPr>
+      <w:r>
+        <w:t>Sin embargo, ni el orden de los hilos, ni los valores finales coinciden en la mayor parte de los casos con estos.</w:t>
+      </w:r>
+    </w:p>
+    <w:p>
+      <w:pPr>
+        <w:ind w:firstLine="720"/>
+        <w:jc w:val="both"/>
+      </w:pPr>
+      <w:r>
+        <w:t xml:space="preserve">Cada uno de los hilos de ejecución no se instancia en el orden en el que fueron convocados en el código </w:t>
+      </w:r>
+      <w:r>
+        <w:rPr>
+          <w:i/>
+        </w:rPr>
+        <w:t>Java</w:t>
+      </w:r>
+      <w:r>
+        <w:t xml:space="preserve">, si no cuando la </w:t>
+      </w:r>
+      <w:r>
+        <w:rPr>
+          <w:i/>
+        </w:rPr>
+        <w:t xml:space="preserve">Virtual Machine </w:t>
+      </w:r>
+      <w:r>
+        <w:t>lo cree apropiado. Además, por tratarse de threads, los cuatro están</w:t>
       </w:r>
       <w:r>
         <w:t xml:space="preserve"> ejecutándose </w:t>
       </w:r>
       <w:r>
-        <w:rPr>
-          <w:i/>
-        </w:rPr>
+        <w:t>“</w:t>
+      </w:r>
+      <w:r>
         <w:t>en paralelo</w:t>
       </w:r>
       <w:r>
-        <w:t xml:space="preserve">, por lo tanto, acceden a la variable compartida a la misma vez, por lo que si uno de los </w:t>
-      </w:r>
-      <w:proofErr w:type="spellStart"/>
-      <w:r>
-        <w:t>thread</w:t>
-      </w:r>
-      <w:proofErr w:type="spellEnd"/>
-      <w:r>
-        <w:t xml:space="preserve"> imprime el resultado final luego de haber incrementado n veces el valor de la variable, entonces podría pasar que </w:t>
+        <w:t>”</w:t>
       </w:r>
       <w:bookmarkStart w:id="0" w:name="_GoBack"/>
       <w:bookmarkEnd w:id="0"/>
-    </w:p>
-    <w:p>
-      <w:pPr>
-        <w:jc w:val="both"/>
-      </w:pPr>
+      <w:r>
+        <w:t xml:space="preserve">, por lo tanto, acceden a la variable compartida a la </w:t>
+      </w:r>
+      <w:r>
+        <w:t>vez. S</w:t>
+      </w:r>
+      <w:r>
+        <w:t xml:space="preserve">i uno de los thread imprime el resultado final luego de haber incrementado </w:t>
+      </w:r>
+      <w:r>
+        <w:rPr>
+          <w:i/>
+        </w:rPr>
+        <w:t>n</w:t>
+      </w:r>
+      <w:r>
+        <w:t xml:space="preserve"> veces el valor de la variable, entonces podría pasar</w:t>
+      </w:r>
+      <w:r>
+        <w:t xml:space="preserve"> que, si </w:t>
+      </w:r>
+      <w:r>
+        <w:rPr>
+          <w:i/>
+        </w:rPr>
+        <w:t>x</w:t>
+      </w:r>
+      <w:r>
+        <w:t xml:space="preserve"> era el valor antes de que el thread la alterara, el resultado no fuera </w:t>
+      </w:r>
+      <w:r>
+        <w:rPr>
+          <w:i/>
+        </w:rPr>
+        <w:t>x + n</w:t>
+      </w:r>
+      <w:r>
+        <w:t>, si no algo distinto</w:t>
+      </w:r>
+      <w:r>
+        <w:t xml:space="preserve"> (generalmente mayor a </w:t>
+      </w:r>
+      <w:r>
+        <w:rPr>
+          <w:i/>
+        </w:rPr>
+        <w:t>x + n</w:t>
+      </w:r>
+      <w:r>
+        <w:t>)</w:t>
+      </w:r>
+      <w:r>
+        <w:t>, dado que mientras la tarea modificaba a la variable, había otra que hacía lo mismo en simultáneo.</w:t>
+      </w:r>
+    </w:p>
+    <w:p>
+      <w:pPr>
+        <w:ind w:firstLine="720"/>
+        <w:jc w:val="both"/>
+      </w:pPr>
+      <w:r>
+        <w:t>Ejemplos de resultados obtenidos:</w:t>
+      </w:r>
+    </w:p>
+    <w:p>
+      <w:pPr>
+        <w:ind w:firstLine="720"/>
+        <w:jc w:val="both"/>
+      </w:pPr>
+    </w:p>
+    <w:p>
+      <w:pPr>
+        <w:ind w:firstLine="720"/>
+        <w:jc w:val="both"/>
+      </w:pPr>
+      <w:r>
+        <w:t>i)</w:t>
+      </w:r>
+    </w:p>
+    <w:p>
+      <w:pPr>
+        <w:ind w:firstLine="720"/>
+        <w:jc w:val="both"/>
+      </w:pPr>
+      <w:r>
+        <w:tab/>
+        <w:t>Thread 1: 1000</w:t>
+      </w:r>
+    </w:p>
+    <w:p>
+      <w:pPr>
+        <w:ind w:firstLine="720"/>
+        <w:jc w:val="both"/>
+      </w:pPr>
+      <w:r>
+        <w:tab/>
+        <w:t>Thread 2: 3000</w:t>
+      </w:r>
+    </w:p>
+    <w:p>
+      <w:pPr>
+        <w:ind w:firstLine="720"/>
+        <w:jc w:val="both"/>
+      </w:pPr>
+      <w:r>
+        <w:tab/>
+        <w:t>Thread 3: 2000</w:t>
+      </w:r>
+    </w:p>
+    <w:p>
+      <w:pPr>
+        <w:ind w:firstLine="720"/>
+        <w:jc w:val="both"/>
+      </w:pPr>
+      <w:r>
+        <w:tab/>
+        <w:t>Thread 4: 4000</w:t>
+      </w:r>
+    </w:p>
+    <w:p>
+      <w:pPr>
+        <w:ind w:firstLine="720"/>
+        <w:jc w:val="both"/>
+      </w:pPr>
+      <w:r>
+        <w:t>ii)</w:t>
+      </w:r>
+    </w:p>
+    <w:p>
+      <w:pPr>
+        <w:ind w:firstLine="720"/>
+        <w:jc w:val="both"/>
+      </w:pPr>
+      <w:r>
+        <w:tab/>
+        <w:t>Thread 1: 1000</w:t>
+      </w:r>
+    </w:p>
+    <w:p>
+      <w:pPr>
+        <w:ind w:firstLine="720"/>
+        <w:jc w:val="both"/>
+      </w:pPr>
+      <w:r>
+        <w:tab/>
+        <w:t>Thread 2: 2823</w:t>
+      </w:r>
+    </w:p>
+    <w:p>
+      <w:pPr>
+        <w:ind w:firstLine="720"/>
+        <w:jc w:val="both"/>
+      </w:pPr>
+      <w:r>
+        <w:tab/>
+        <w:t>Thread 3: 2000</w:t>
+      </w:r>
+    </w:p>
+    <w:p>
+      <w:pPr>
+        <w:ind w:firstLine="720"/>
+        <w:jc w:val="both"/>
+      </w:pPr>
+      <w:r>
+        <w:tab/>
+        <w:t>Thread 4: 3000</w:t>
+      </w:r>
+    </w:p>
+    <w:p>
+      <w:pPr>
+        <w:jc w:val="both"/>
+      </w:pPr>
+    </w:p>
+    <w:p>
+      <w:pPr>
+        <w:pStyle w:val="Heading3"/>
+      </w:pPr>
+      <w:r>
+        <w:t>Ejercicio 3</w:t>
+      </w:r>
+    </w:p>
+    <w:p/>
+    <w:p>
+      <w:pPr>
+        <w:jc w:val="both"/>
+      </w:pPr>
+      <w:r>
+        <w:rPr>
+          <w:b/>
+        </w:rPr>
+        <w:t>c.</w:t>
+      </w:r>
+      <w:r>
+        <w:tab/>
+        <w:t>Cada una de las tareas que consumen cadenas de caracteres y cuentan las vocales</w:t>
+      </w:r>
+      <w:r>
+        <w:t xml:space="preserve"> requieren de cierto procesamiento de la información, con lo cual, la tarea que produce cadenas demora menos en producirlas respecto de lo que demoran en consumirlas los otros tipos de tareas.</w:t>
+      </w:r>
+    </w:p>
+    <w:p>
+      <w:pPr>
+        <w:jc w:val="both"/>
+      </w:pPr>
+      <w:r>
+        <w:tab/>
+        <w:t>Habiendo dicho esto, si hay muchas tareas que producen cadenas de caracteres, y muchas que las consumen, entonces las cadenas se irán acumulando en grandes cantidades, puesto que se producen a una velocidad mayor de lo que se consumen.</w:t>
+      </w:r>
+    </w:p>
+    <w:p>
+      <w:pPr>
+        <w:jc w:val="both"/>
+      </w:pPr>
+    </w:p>
+    <w:p>
+      <w:pPr>
+        <w:pStyle w:val="Heading3"/>
+      </w:pPr>
+      <w:r>
+        <w:t>Ejercicio 4</w:t>
+      </w:r>
+    </w:p>
+    <w:p/>
+    <w:p>
+      <w:r>
+        <w:rPr>
+          <w:b/>
+        </w:rPr>
+        <w:t>a.</w:t>
+      </w:r>
+      <w:r>
+        <w:tab/>
+        <w:t xml:space="preserve">Opté por usar el </w:t>
+      </w:r>
+      <w:r>
+        <w:rPr>
+          <w:i/>
+        </w:rPr>
+        <w:t>ExecutorService</w:t>
+      </w:r>
+      <w:r>
+        <w:t xml:space="preserve"> que cuenta con un pool de threads fijo para ejecutar las tareas asignadas. He decidido tomar esta decisión dado que en todos los ejercicios de este trabajo práctico se solicitan realizar los distintos ítems </w:t>
+      </w:r>
+      <w:r>
+        <w:t>con un número fijo de hilos</w:t>
+      </w:r>
+      <w:r>
+        <w:t xml:space="preserve"> </w:t>
+      </w:r>
+      <w:r>
+        <w:t>(Ej. 2_a: 4 threads; ej 3_b: 6 threads; etc…)</w:t>
+      </w:r>
+      <w:r>
+        <w:t xml:space="preserve">, con lo cual le especifico a la clase </w:t>
+      </w:r>
+      <w:r>
+        <w:rPr>
+          <w:i/>
+        </w:rPr>
+        <w:t>Executors</w:t>
+      </w:r>
+      <w:r>
+        <w:t xml:space="preserve"> cuál será la cantidad de hilos que correrán, y automáticamente se creará el pool con esa cantidad</w:t>
+      </w:r>
+      <w:r>
+        <w:t>.</w:t>
+      </w:r>
     </w:p>
     <w:sectPr>
       <w:pgSz w:w="11900" w:h="16840"/>
@@ -656,6 +1058,17 @@
       <w:color w:val="4F81BD" w:themeColor="accent1"/>
     </w:rPr>
   </w:style>
+  <w:style w:type="paragraph" w:styleId="ListParagraph">
+    <w:name w:val="List Paragraph"/>
+    <w:basedOn w:val="Normal"/>
+    <w:uiPriority w:val="34"/>
+    <w:qFormat/>
+    <w:rsid w:val="001362A5"/>
+    <w:pPr>
+      <w:ind w:left="720"/>
+      <w:contextualSpacing/>
+    </w:pPr>
+  </w:style>
 </w:styles>
 </file>
 
@@ -1027,6 +1440,17 @@
       <w:bCs/>
       <w:color w:val="4F81BD" w:themeColor="accent1"/>
     </w:rPr>
+  </w:style>
+  <w:style w:type="paragraph" w:styleId="ListParagraph">
+    <w:name w:val="List Paragraph"/>
+    <w:basedOn w:val="Normal"/>
+    <w:uiPriority w:val="34"/>
+    <w:qFormat/>
+    <w:rsid w:val="001362A5"/>
+    <w:pPr>
+      <w:ind w:left="720"/>
+      <w:contextualSpacing/>
+    </w:pPr>
   </w:style>
 </w:styles>
 </file>
@@ -1356,7 +1780,7 @@
 </file>
 
 <file path=customXml/itemProps1.xml><?xml version="1.0" encoding="utf-8"?>
-<ds:datastoreItem xmlns:ds="http://schemas.openxmlformats.org/officeDocument/2006/customXml" ds:itemID="{8E0F9B8A-F583-E441-B4B4-BECCFF53C57D}">
+<ds:datastoreItem xmlns:ds="http://schemas.openxmlformats.org/officeDocument/2006/customXml" ds:itemID="{755FF7AB-AD3A-0B48-A93A-70B7D470BC49}">
   <ds:schemaRefs>
     <ds:schemaRef ds:uri="http://schemas.openxmlformats.org/officeDocument/2006/bibliography"/>
   </ds:schemaRefs>

</xml_diff>

<commit_message>
Added legajo to the report.
</commit_message>
<xml_diff>
--- a/doc/TP1-Threads.docx
+++ b/doc/TP1-Threads.docx
@@ -73,6 +73,11 @@
       <w:r>
         <w:t>Romarión, Germán Rodrigo</w:t>
       </w:r>
+      <w:r>
+        <w:t xml:space="preserve"> (Legajo: 51296)</w:t>
+      </w:r>
+      <w:bookmarkStart w:id="0" w:name="_GoBack"/>
+      <w:bookmarkEnd w:id="0"/>
     </w:p>
     <w:p>
       <w:r>
@@ -409,8 +414,6 @@
       <w:r>
         <w:t>”</w:t>
       </w:r>
-      <w:bookmarkStart w:id="0" w:name="_GoBack"/>
-      <w:bookmarkEnd w:id="0"/>
       <w:r>
         <w:t xml:space="preserve">, por lo tanto, acceden a la variable compartida a la </w:t>
       </w:r>
@@ -1780,7 +1783,7 @@
 </file>
 
 <file path=customXml/itemProps1.xml><?xml version="1.0" encoding="utf-8"?>
-<ds:datastoreItem xmlns:ds="http://schemas.openxmlformats.org/officeDocument/2006/customXml" ds:itemID="{755FF7AB-AD3A-0B48-A93A-70B7D470BC49}">
+<ds:datastoreItem xmlns:ds="http://schemas.openxmlformats.org/officeDocument/2006/customXml" ds:itemID="{E8563561-3A4B-4143-8835-2BE129B5059B}">
   <ds:schemaRefs>
     <ds:schemaRef ds:uri="http://schemas.openxmlformats.org/officeDocument/2006/bibliography"/>
   </ds:schemaRefs>

</xml_diff>

<commit_message>
Added page numbers to report.
</commit_message>
<xml_diff>
--- a/doc/TP1-Threads.docx
+++ b/doc/TP1-Threads.docx
@@ -76,14 +76,14 @@
       <w:r>
         <w:t xml:space="preserve"> (Legajo: 51296)</w:t>
       </w:r>
+    </w:p>
+    <w:p>
       <w:bookmarkStart w:id="0" w:name="_GoBack"/>
-      <w:bookmarkEnd w:id="0"/>
-    </w:p>
-    <w:p>
       <w:r>
         <w:br w:type="page"/>
       </w:r>
     </w:p>
+    <w:bookmarkEnd w:id="0"/>
     <w:p>
       <w:pPr>
         <w:pStyle w:val="Heading3"/>
@@ -683,6 +683,8 @@
       </w:r>
     </w:p>
     <w:sectPr>
+      <w:footerReference w:type="even" r:id="rId8"/>
+      <w:footerReference w:type="default" r:id="rId9"/>
       <w:pgSz w:w="11900" w:h="16840"/>
       <w:pgMar w:top="1440" w:right="1800" w:bottom="1440" w:left="1800" w:header="708" w:footer="708" w:gutter="0"/>
       <w:cols w:space="708"/>
@@ -690,6 +692,133 @@
     </w:sectPr>
   </w:body>
 </w:document>
+</file>
+
+<file path=word/endnotes.xml><?xml version="1.0" encoding="utf-8"?>
+<w:endnotes xmlns:wpc="http://schemas.microsoft.com/office/word/2010/wordprocessingCanvas" xmlns:mo="http://schemas.microsoft.com/office/mac/office/2008/main" xmlns:mc="http://schemas.openxmlformats.org/markup-compatibility/2006" xmlns:mv="urn:schemas-microsoft-com:mac:vml" xmlns:o="urn:schemas-microsoft-com:office:office" xmlns:r="http://schemas.openxmlformats.org/officeDocument/2006/relationships" xmlns:m="http://schemas.openxmlformats.org/officeDocument/2006/math" xmlns:v="urn:schemas-microsoft-com:vml" xmlns:wp14="http://schemas.microsoft.com/office/word/2010/wordprocessingDrawing" xmlns:wp="http://schemas.openxmlformats.org/drawingml/2006/wordprocessingDrawing" xmlns:w10="urn:schemas-microsoft-com:office:word" xmlns:w="http://schemas.openxmlformats.org/wordprocessingml/2006/main" xmlns:w14="http://schemas.microsoft.com/office/word/2010/wordml" xmlns:wpg="http://schemas.microsoft.com/office/word/2010/wordprocessingGroup" xmlns:wpi="http://schemas.microsoft.com/office/word/2010/wordprocessingInk" xmlns:wne="http://schemas.microsoft.com/office/word/2006/wordml" xmlns:wps="http://schemas.microsoft.com/office/word/2010/wordprocessingShape" mc:Ignorable="w14 wp14">
+  <w:endnote w:type="separator" w:id="-1">
+    <w:p>
+      <w:r>
+        <w:separator/>
+      </w:r>
+    </w:p>
+  </w:endnote>
+  <w:endnote w:type="continuationSeparator" w:id="0">
+    <w:p>
+      <w:r>
+        <w:continuationSeparator/>
+      </w:r>
+    </w:p>
+  </w:endnote>
+</w:endnotes>
+</file>
+
+<file path=word/footer1.xml><?xml version="1.0" encoding="utf-8"?>
+<w:ftr xmlns:wpc="http://schemas.microsoft.com/office/word/2010/wordprocessingCanvas" xmlns:mo="http://schemas.microsoft.com/office/mac/office/2008/main" xmlns:mc="http://schemas.openxmlformats.org/markup-compatibility/2006" xmlns:mv="urn:schemas-microsoft-com:mac:vml" xmlns:o="urn:schemas-microsoft-com:office:office" xmlns:r="http://schemas.openxmlformats.org/officeDocument/2006/relationships" xmlns:m="http://schemas.openxmlformats.org/officeDocument/2006/math" xmlns:v="urn:schemas-microsoft-com:vml" xmlns:wp14="http://schemas.microsoft.com/office/word/2010/wordprocessingDrawing" xmlns:wp="http://schemas.openxmlformats.org/drawingml/2006/wordprocessingDrawing" xmlns:w10="urn:schemas-microsoft-com:office:word" xmlns:w="http://schemas.openxmlformats.org/wordprocessingml/2006/main" xmlns:w14="http://schemas.microsoft.com/office/word/2010/wordml" xmlns:wpg="http://schemas.microsoft.com/office/word/2010/wordprocessingGroup" xmlns:wpi="http://schemas.microsoft.com/office/word/2010/wordprocessingInk" xmlns:wne="http://schemas.microsoft.com/office/word/2006/wordml" xmlns:wps="http://schemas.microsoft.com/office/word/2010/wordprocessingShape" mc:Ignorable="w14 wp14">
+  <w:p>
+    <w:pPr>
+      <w:pStyle w:val="Footer"/>
+      <w:framePr w:wrap="around" w:vAnchor="text" w:hAnchor="margin" w:xAlign="right" w:y="1"/>
+      <w:rPr>
+        <w:rStyle w:val="PageNumber"/>
+      </w:rPr>
+    </w:pPr>
+    <w:r>
+      <w:rPr>
+        <w:rStyle w:val="PageNumber"/>
+      </w:rPr>
+      <w:fldChar w:fldCharType="begin"/>
+    </w:r>
+    <w:r>
+      <w:rPr>
+        <w:rStyle w:val="PageNumber"/>
+      </w:rPr>
+      <w:instrText xml:space="preserve">PAGE  </w:instrText>
+    </w:r>
+    <w:r>
+      <w:rPr>
+        <w:rStyle w:val="PageNumber"/>
+      </w:rPr>
+      <w:fldChar w:fldCharType="end"/>
+    </w:r>
+  </w:p>
+  <w:p>
+    <w:pPr>
+      <w:pStyle w:val="Footer"/>
+      <w:ind w:right="360"/>
+    </w:pPr>
+  </w:p>
+</w:ftr>
+</file>
+
+<file path=word/footer2.xml><?xml version="1.0" encoding="utf-8"?>
+<w:ftr xmlns:wpc="http://schemas.microsoft.com/office/word/2010/wordprocessingCanvas" xmlns:mo="http://schemas.microsoft.com/office/mac/office/2008/main" xmlns:mc="http://schemas.openxmlformats.org/markup-compatibility/2006" xmlns:mv="urn:schemas-microsoft-com:mac:vml" xmlns:o="urn:schemas-microsoft-com:office:office" xmlns:r="http://schemas.openxmlformats.org/officeDocument/2006/relationships" xmlns:m="http://schemas.openxmlformats.org/officeDocument/2006/math" xmlns:v="urn:schemas-microsoft-com:vml" xmlns:wp14="http://schemas.microsoft.com/office/word/2010/wordprocessingDrawing" xmlns:wp="http://schemas.openxmlformats.org/drawingml/2006/wordprocessingDrawing" xmlns:w10="urn:schemas-microsoft-com:office:word" xmlns:w="http://schemas.openxmlformats.org/wordprocessingml/2006/main" xmlns:w14="http://schemas.microsoft.com/office/word/2010/wordml" xmlns:wpg="http://schemas.microsoft.com/office/word/2010/wordprocessingGroup" xmlns:wpi="http://schemas.microsoft.com/office/word/2010/wordprocessingInk" xmlns:wne="http://schemas.microsoft.com/office/word/2006/wordml" xmlns:wps="http://schemas.microsoft.com/office/word/2010/wordprocessingShape" mc:Ignorable="w14 wp14">
+  <w:p>
+    <w:pPr>
+      <w:pStyle w:val="Footer"/>
+      <w:framePr w:wrap="around" w:vAnchor="text" w:hAnchor="margin" w:xAlign="right" w:y="1"/>
+      <w:rPr>
+        <w:rStyle w:val="PageNumber"/>
+      </w:rPr>
+    </w:pPr>
+    <w:r>
+      <w:rPr>
+        <w:rStyle w:val="PageNumber"/>
+      </w:rPr>
+      <w:fldChar w:fldCharType="begin"/>
+    </w:r>
+    <w:r>
+      <w:rPr>
+        <w:rStyle w:val="PageNumber"/>
+      </w:rPr>
+      <w:instrText xml:space="preserve">PAGE  </w:instrText>
+    </w:r>
+    <w:r>
+      <w:rPr>
+        <w:rStyle w:val="PageNumber"/>
+      </w:rPr>
+      <w:fldChar w:fldCharType="separate"/>
+    </w:r>
+    <w:r>
+      <w:rPr>
+        <w:rStyle w:val="PageNumber"/>
+        <w:noProof/>
+      </w:rPr>
+      <w:t>1</w:t>
+    </w:r>
+    <w:r>
+      <w:rPr>
+        <w:rStyle w:val="PageNumber"/>
+      </w:rPr>
+      <w:fldChar w:fldCharType="end"/>
+    </w:r>
+  </w:p>
+  <w:p>
+    <w:pPr>
+      <w:pStyle w:val="Footer"/>
+      <w:ind w:right="360"/>
+    </w:pPr>
+  </w:p>
+</w:ftr>
+</file>
+
+<file path=word/footnotes.xml><?xml version="1.0" encoding="utf-8"?>
+<w:footnotes xmlns:wpc="http://schemas.microsoft.com/office/word/2010/wordprocessingCanvas" xmlns:mo="http://schemas.microsoft.com/office/mac/office/2008/main" xmlns:mc="http://schemas.openxmlformats.org/markup-compatibility/2006" xmlns:mv="urn:schemas-microsoft-com:mac:vml" xmlns:o="urn:schemas-microsoft-com:office:office" xmlns:r="http://schemas.openxmlformats.org/officeDocument/2006/relationships" xmlns:m="http://schemas.openxmlformats.org/officeDocument/2006/math" xmlns:v="urn:schemas-microsoft-com:vml" xmlns:wp14="http://schemas.microsoft.com/office/word/2010/wordprocessingDrawing" xmlns:wp="http://schemas.openxmlformats.org/drawingml/2006/wordprocessingDrawing" xmlns:w10="urn:schemas-microsoft-com:office:word" xmlns:w="http://schemas.openxmlformats.org/wordprocessingml/2006/main" xmlns:w14="http://schemas.microsoft.com/office/word/2010/wordml" xmlns:wpg="http://schemas.microsoft.com/office/word/2010/wordprocessingGroup" xmlns:wpi="http://schemas.microsoft.com/office/word/2010/wordprocessingInk" xmlns:wne="http://schemas.microsoft.com/office/word/2006/wordml" xmlns:wps="http://schemas.microsoft.com/office/word/2010/wordprocessingShape" mc:Ignorable="w14 wp14">
+  <w:footnote w:type="separator" w:id="-1">
+    <w:p>
+      <w:r>
+        <w:separator/>
+      </w:r>
+    </w:p>
+  </w:footnote>
+  <w:footnote w:type="continuationSeparator" w:id="0">
+    <w:p>
+      <w:r>
+        <w:continuationSeparator/>
+      </w:r>
+    </w:p>
+  </w:footnote>
+</w:footnotes>
 </file>
 
 <file path=word/styles.xml><?xml version="1.0" encoding="utf-8"?>
@@ -1071,6 +1200,35 @@
       <w:ind w:left="720"/>
       <w:contextualSpacing/>
     </w:pPr>
+  </w:style>
+  <w:style w:type="paragraph" w:styleId="Footer">
+    <w:name w:val="footer"/>
+    <w:basedOn w:val="Normal"/>
+    <w:link w:val="FooterChar"/>
+    <w:uiPriority w:val="99"/>
+    <w:unhideWhenUsed/>
+    <w:rsid w:val="004A1094"/>
+    <w:pPr>
+      <w:tabs>
+        <w:tab w:val="center" w:pos="4153"/>
+        <w:tab w:val="right" w:pos="8306"/>
+      </w:tabs>
+    </w:pPr>
+  </w:style>
+  <w:style w:type="character" w:customStyle="1" w:styleId="FooterChar">
+    <w:name w:val="Footer Char"/>
+    <w:basedOn w:val="DefaultParagraphFont"/>
+    <w:link w:val="Footer"/>
+    <w:uiPriority w:val="99"/>
+    <w:rsid w:val="004A1094"/>
+  </w:style>
+  <w:style w:type="character" w:styleId="PageNumber">
+    <w:name w:val="page number"/>
+    <w:basedOn w:val="DefaultParagraphFont"/>
+    <w:uiPriority w:val="99"/>
+    <w:semiHidden/>
+    <w:unhideWhenUsed/>
+    <w:rsid w:val="004A1094"/>
   </w:style>
 </w:styles>
 </file>
@@ -1454,6 +1612,35 @@
       <w:ind w:left="720"/>
       <w:contextualSpacing/>
     </w:pPr>
+  </w:style>
+  <w:style w:type="paragraph" w:styleId="Footer">
+    <w:name w:val="footer"/>
+    <w:basedOn w:val="Normal"/>
+    <w:link w:val="FooterChar"/>
+    <w:uiPriority w:val="99"/>
+    <w:unhideWhenUsed/>
+    <w:rsid w:val="004A1094"/>
+    <w:pPr>
+      <w:tabs>
+        <w:tab w:val="center" w:pos="4153"/>
+        <w:tab w:val="right" w:pos="8306"/>
+      </w:tabs>
+    </w:pPr>
+  </w:style>
+  <w:style w:type="character" w:customStyle="1" w:styleId="FooterChar">
+    <w:name w:val="Footer Char"/>
+    <w:basedOn w:val="DefaultParagraphFont"/>
+    <w:link w:val="Footer"/>
+    <w:uiPriority w:val="99"/>
+    <w:rsid w:val="004A1094"/>
+  </w:style>
+  <w:style w:type="character" w:styleId="PageNumber">
+    <w:name w:val="page number"/>
+    <w:basedOn w:val="DefaultParagraphFont"/>
+    <w:uiPriority w:val="99"/>
+    <w:semiHidden/>
+    <w:unhideWhenUsed/>
+    <w:rsid w:val="004A1094"/>
   </w:style>
 </w:styles>
 </file>
@@ -1783,7 +1970,7 @@
 </file>
 
 <file path=customXml/itemProps1.xml><?xml version="1.0" encoding="utf-8"?>
-<ds:datastoreItem xmlns:ds="http://schemas.openxmlformats.org/officeDocument/2006/customXml" ds:itemID="{E8563561-3A4B-4143-8835-2BE129B5059B}">
+<ds:datastoreItem xmlns:ds="http://schemas.openxmlformats.org/officeDocument/2006/customXml" ds:itemID="{3DF1418D-48B5-7D49-9A11-635D6E1D4BB4}">
   <ds:schemaRefs>
     <ds:schemaRef ds:uri="http://schemas.openxmlformats.org/officeDocument/2006/bibliography"/>
   </ds:schemaRefs>

</xml_diff>

<commit_message>
Improoved report and Java code.
</commit_message>
<xml_diff>
--- a/doc/TP1-Threads.docx
+++ b/doc/TP1-Threads.docx
@@ -44,7 +44,10 @@
         <w:pStyle w:val="Heading2"/>
       </w:pPr>
       <w:r>
-        <w:t>Benitez, Mariano Miguel Guillermo</w:t>
+        <w:t>Benítez</w:t>
+      </w:r>
+      <w:r>
+        <w:t>, Mariano Miguel Guillermo</w:t>
       </w:r>
     </w:p>
     <w:p>
@@ -78,12 +81,10 @@
       </w:r>
     </w:p>
     <w:p>
-      <w:bookmarkStart w:id="0" w:name="_GoBack"/>
       <w:r>
         <w:br w:type="page"/>
       </w:r>
     </w:p>
-    <w:bookmarkEnd w:id="0"/>
     <w:p>
       <w:pPr>
         <w:pStyle w:val="Heading3"/>
@@ -642,6 +643,73 @@
         <w:rPr>
           <w:b/>
         </w:rPr>
+        <w:t>b.</w:t>
+      </w:r>
+      <w:r>
+        <w:tab/>
+        <w:t xml:space="preserve">El </w:t>
+      </w:r>
+      <w:r>
+        <w:rPr>
+          <w:i/>
+        </w:rPr>
+        <w:t>deadlock</w:t>
+      </w:r>
+      <w:r>
+        <w:t xml:space="preserve"> que generé en el ítem </w:t>
+      </w:r>
+      <w:r>
+        <w:rPr>
+          <w:b/>
+        </w:rPr>
+        <w:t xml:space="preserve">a </w:t>
+      </w:r>
+      <w:r>
+        <w:t xml:space="preserve">de este ejercicio fue obtenido a partir de bloquear el acceso a dos objetos distintos en bloques </w:t>
+      </w:r>
+      <w:r>
+        <w:rPr>
+          <w:i/>
+        </w:rPr>
+        <w:t>synchronized</w:t>
+      </w:r>
+      <w:r>
+        <w:rPr>
+          <w:i/>
+        </w:rPr>
+        <w:t xml:space="preserve"> </w:t>
+      </w:r>
+      <w:r>
+        <w:t>anidados en un thread, y tratar de obtener acceso a dichos objetos desde otro thread pero pidiendo bloqueo para esos objetos en distinto orden, con lo cual los threads se quedan esperando uno al otro para que liberen al objeto de interés.</w:t>
+      </w:r>
+    </w:p>
+    <w:p>
+      <w:r>
+        <w:tab/>
+        <w:t>Para evitar esta situación lo que hice fue en ambos threads sincronizar las tareas bloqueando los objetos en el mismo orden, con lo cual cuando el primero quiera acceder al segundo objeto dentro del bloque syncrhonized anidado podrá hacerlo, ya que el segundo thread está esperando a que el primero libere al primer objeto para poder bloquear al segundo.</w:t>
+      </w:r>
+      <w:bookmarkStart w:id="0" w:name="_GoBack"/>
+      <w:bookmarkEnd w:id="0"/>
+    </w:p>
+    <w:p>
+      <w:pPr>
+        <w:jc w:val="both"/>
+      </w:pPr>
+    </w:p>
+    <w:p>
+      <w:pPr>
+        <w:pStyle w:val="Heading3"/>
+      </w:pPr>
+      <w:r>
+        <w:t>Ejercicio 5</w:t>
+      </w:r>
+    </w:p>
+    <w:p/>
+    <w:p>
+      <w:r>
+        <w:rPr>
+          <w:b/>
+        </w:rPr>
         <w:t>a.</w:t>
       </w:r>
       <w:r>
@@ -661,13 +729,7 @@
         <w:t>con un número fijo de hilos</w:t>
       </w:r>
       <w:r>
-        <w:t xml:space="preserve"> </w:t>
-      </w:r>
-      <w:r>
-        <w:t>(Ej. 2_a: 4 threads; ej 3_b: 6 threads; etc…)</w:t>
-      </w:r>
-      <w:r>
-        <w:t xml:space="preserve">, con lo cual le especifico a la clase </w:t>
+        <w:t xml:space="preserve"> (Ej. 2_a: 4 threads; ej 3_b: 6 threads; etc…), con lo cual le especifico a la clase </w:t>
       </w:r>
       <w:r>
         <w:rPr>
@@ -1970,7 +2032,7 @@
 </file>
 
 <file path=customXml/itemProps1.xml><?xml version="1.0" encoding="utf-8"?>
-<ds:datastoreItem xmlns:ds="http://schemas.openxmlformats.org/officeDocument/2006/customXml" ds:itemID="{3DF1418D-48B5-7D49-9A11-635D6E1D4BB4}">
+<ds:datastoreItem xmlns:ds="http://schemas.openxmlformats.org/officeDocument/2006/customXml" ds:itemID="{FE6BBE5E-F279-3D43-8389-C52BFC8D3B7F}">
   <ds:schemaRefs>
     <ds:schemaRef ds:uri="http://schemas.openxmlformats.org/officeDocument/2006/bibliography"/>
   </ds:schemaRefs>

</xml_diff>

<commit_message>
Improoved report with folders/files organization.
</commit_message>
<xml_diff>
--- a/doc/TP1-Threads.docx
+++ b/doc/TP1-Threads.docx
@@ -91,6 +91,81 @@
       </w:pPr>
       <w:r>
         <w:lastRenderedPageBreak/>
+        <w:t>Organización general de carpetas y archivos</w:t>
+      </w:r>
+    </w:p>
+    <w:p/>
+    <w:p>
+      <w:pPr>
+        <w:jc w:val="both"/>
+      </w:pPr>
+      <w:r>
+        <w:t xml:space="preserve">Los ejercicios de este trabajo práctico fueron organizados en una jerarquía de </w:t>
+      </w:r>
+      <w:r>
+        <w:t>paquetes</w:t>
+      </w:r>
+      <w:r>
+        <w:t xml:space="preserve"> cuya raíz es </w:t>
+      </w:r>
+      <w:r>
+        <w:rPr>
+          <w:i/>
+        </w:rPr>
+        <w:t>ar.edu.itba</w:t>
+      </w:r>
+      <w:r>
+        <w:t>.</w:t>
+      </w:r>
+    </w:p>
+    <w:p>
+      <w:pPr>
+        <w:jc w:val="both"/>
+      </w:pPr>
+      <w:r>
+        <w:t xml:space="preserve">Cada ejercicio cuenta con un paquete padre denominado </w:t>
+      </w:r>
+      <w:r>
+        <w:rPr>
+          <w:i/>
+        </w:rPr>
+        <w:t>.ejn</w:t>
+      </w:r>
+      <w:r>
+        <w:t xml:space="preserve">, donde </w:t>
+      </w:r>
+      <w:r>
+        <w:rPr>
+          <w:i/>
+        </w:rPr>
+        <w:t>n</w:t>
+      </w:r>
+      <w:r>
+        <w:t xml:space="preserve"> es el número de ejercicio.</w:t>
+      </w:r>
+      <w:r>
+        <w:t xml:space="preserve"> Dentro de cada uno de estos paquetes se encuentran clases que se usarán en común para el desarrollo de los ítems del ejercicio. A su vez, este último paquete nombrado posee paquetes que contienen las clases con los métodos </w:t>
+      </w:r>
+      <w:r>
+        <w:rPr>
+          <w:i/>
+        </w:rPr>
+        <w:t>main</w:t>
+      </w:r>
+      <w:r>
+        <w:t xml:space="preserve"> para ejecutar cada uno de los ítems del ejercicio en cuestión.</w:t>
+      </w:r>
+    </w:p>
+    <w:p>
+      <w:pPr>
+        <w:jc w:val="both"/>
+      </w:pPr>
+    </w:p>
+    <w:p>
+      <w:pPr>
+        <w:pStyle w:val="Heading3"/>
+      </w:pPr>
+      <w:r>
         <w:t>Ejercicio 1</w:t>
       </w:r>
     </w:p>
@@ -471,10 +546,17 @@
       </w:r>
     </w:p>
     <w:p>
+      <w:r>
+        <w:br w:type="page"/>
+      </w:r>
+    </w:p>
+    <w:p>
       <w:pPr>
         <w:ind w:firstLine="720"/>
         <w:jc w:val="both"/>
       </w:pPr>
+      <w:bookmarkStart w:id="0" w:name="_GoBack"/>
+      <w:bookmarkEnd w:id="0"/>
       <w:r>
         <w:t>Ejemplos de resultados obtenidos:</w:t>
       </w:r>
@@ -688,8 +770,6 @@
         <w:tab/>
         <w:t>Para evitar esta situación lo que hice fue en ambos threads sincronizar las tareas bloqueando los objetos en el mismo orden, con lo cual cuando el primero quiera acceder al segundo objeto dentro del bloque syncrhonized anidado podrá hacerlo, ya que el segundo thread está esperando a que el primero libere al primer objeto para poder bloquear al segundo.</w:t>
       </w:r>
-      <w:bookmarkStart w:id="0" w:name="_GoBack"/>
-      <w:bookmarkEnd w:id="0"/>
     </w:p>
     <w:p>
       <w:pPr>
@@ -2032,7 +2112,7 @@
 </file>
 
 <file path=customXml/itemProps1.xml><?xml version="1.0" encoding="utf-8"?>
-<ds:datastoreItem xmlns:ds="http://schemas.openxmlformats.org/officeDocument/2006/customXml" ds:itemID="{FE6BBE5E-F279-3D43-8389-C52BFC8D3B7F}">
+<ds:datastoreItem xmlns:ds="http://schemas.openxmlformats.org/officeDocument/2006/customXml" ds:itemID="{B5C03370-8EA0-EC46-A02F-0EAE40B27BFB}">
   <ds:schemaRefs>
     <ds:schemaRef ds:uri="http://schemas.openxmlformats.org/officeDocument/2006/bibliography"/>
   </ds:schemaRefs>

</xml_diff>